<commit_message>
fixed misspell in lectures
</commit_message>
<xml_diff>
--- a/Eng/Lecture#1_Basics_of_web_development(Eng)_DONE.docx
+++ b/Eng/Lecture#1_Basics_of_web_development(Eng)_DONE.docx
@@ -128,11 +128,12 @@
             </w:rPr>
             <w:fldChar w:fldCharType="separate"/>
           </w:r>
-          <w:hyperlink w:anchor="_Toc139282717" w:history="1">
+          <w:hyperlink w:anchor="_Toc139893266" w:history="1">
             <w:r>
               <w:rPr>
                 <w:rStyle w:val="a6"/>
                 <w:noProof/>
+                <w:lang w:val="en-US"/>
               </w:rPr>
               <w:t>Introduction</w:t>
             </w:r>
@@ -155,7 +156,7 @@
                 <w:noProof/>
                 <w:webHidden/>
               </w:rPr>
-              <w:instrText xml:space="preserve"> PAGEREF _Toc139282717 \h </w:instrText>
+              <w:instrText xml:space="preserve"> PAGEREF _Toc139893266 \h </w:instrText>
             </w:r>
             <w:r>
               <w:rPr>
@@ -199,7 +200,7 @@
               <w:lang w:eastAsia="ru-RU"/>
             </w:rPr>
           </w:pPr>
-          <w:hyperlink w:anchor="_Toc139282718" w:history="1">
+          <w:hyperlink w:anchor="_Toc139893267" w:history="1">
             <w:r>
               <w:rPr>
                 <w:rStyle w:val="a6"/>
@@ -227,7 +228,7 @@
                 <w:noProof/>
                 <w:webHidden/>
               </w:rPr>
-              <w:instrText xml:space="preserve"> PAGEREF _Toc139282718 \h </w:instrText>
+              <w:instrText xml:space="preserve"> PAGEREF _Toc139893267 \h </w:instrText>
             </w:r>
             <w:r>
               <w:rPr>
@@ -271,7 +272,7 @@
               <w:lang w:eastAsia="ru-RU"/>
             </w:rPr>
           </w:pPr>
-          <w:hyperlink w:anchor="_Toc139282719" w:history="1">
+          <w:hyperlink w:anchor="_Toc139893268" w:history="1">
             <w:r>
               <w:rPr>
                 <w:rStyle w:val="a6"/>
@@ -298,7 +299,7 @@
                 <w:noProof/>
                 <w:webHidden/>
               </w:rPr>
-              <w:instrText xml:space="preserve"> PAGEREF _Toc139282719 \h </w:instrText>
+              <w:instrText xml:space="preserve"> PAGEREF _Toc139893268 \h </w:instrText>
             </w:r>
             <w:r>
               <w:rPr>
@@ -342,7 +343,7 @@
               <w:lang w:eastAsia="ru-RU"/>
             </w:rPr>
           </w:pPr>
-          <w:hyperlink w:anchor="_Toc139282720" w:history="1">
+          <w:hyperlink w:anchor="_Toc139893269" w:history="1">
             <w:r>
               <w:rPr>
                 <w:rStyle w:val="a6"/>
@@ -370,7 +371,7 @@
                 <w:noProof/>
                 <w:webHidden/>
               </w:rPr>
-              <w:instrText xml:space="preserve"> PAGEREF _Toc139282720 \h </w:instrText>
+              <w:instrText xml:space="preserve"> PAGEREF _Toc139893269 \h </w:instrText>
             </w:r>
             <w:r>
               <w:rPr>
@@ -414,7 +415,7 @@
               <w:lang w:eastAsia="ru-RU"/>
             </w:rPr>
           </w:pPr>
-          <w:hyperlink w:anchor="_Toc139282721" w:history="1">
+          <w:hyperlink w:anchor="_Toc139893270" w:history="1">
             <w:r>
               <w:rPr>
                 <w:rStyle w:val="a6"/>
@@ -442,7 +443,7 @@
                 <w:noProof/>
                 <w:webHidden/>
               </w:rPr>
-              <w:instrText xml:space="preserve"> PAGEREF _Toc139282721 \h </w:instrText>
+              <w:instrText xml:space="preserve"> PAGEREF _Toc139893270 \h </w:instrText>
             </w:r>
             <w:r>
               <w:rPr>
@@ -462,7 +463,7 @@
                 <w:noProof/>
                 <w:webHidden/>
               </w:rPr>
-              <w:t>10</w:t>
+              <w:t>12</w:t>
             </w:r>
             <w:r>
               <w:rPr>
@@ -486,7 +487,7 @@
               <w:lang w:eastAsia="ru-RU"/>
             </w:rPr>
           </w:pPr>
-          <w:hyperlink w:anchor="_Toc139282722" w:history="1">
+          <w:hyperlink w:anchor="_Toc139893271" w:history="1">
             <w:r>
               <w:rPr>
                 <w:rStyle w:val="a6"/>
@@ -514,7 +515,7 @@
                 <w:noProof/>
                 <w:webHidden/>
               </w:rPr>
-              <w:instrText xml:space="preserve"> PAGEREF _Toc139282722 \h </w:instrText>
+              <w:instrText xml:space="preserve"> PAGEREF _Toc139893271 \h </w:instrText>
             </w:r>
             <w:r>
               <w:rPr>
@@ -534,7 +535,7 @@
                 <w:noProof/>
                 <w:webHidden/>
               </w:rPr>
-              <w:t>17</w:t>
+              <w:t>20</w:t>
             </w:r>
             <w:r>
               <w:rPr>
@@ -558,7 +559,7 @@
               <w:lang w:eastAsia="ru-RU"/>
             </w:rPr>
           </w:pPr>
-          <w:hyperlink w:anchor="_Toc139282723" w:history="1">
+          <w:hyperlink w:anchor="_Toc139893272" w:history="1">
             <w:r>
               <w:rPr>
                 <w:rStyle w:val="a6"/>
@@ -586,79 +587,7 @@
                 <w:noProof/>
                 <w:webHidden/>
               </w:rPr>
-              <w:instrText xml:space="preserve"> PAGEREF _Toc139282723 \h </w:instrText>
-            </w:r>
-            <w:r>
-              <w:rPr>
-                <w:noProof/>
-                <w:webHidden/>
-              </w:rPr>
-            </w:r>
-            <w:r>
-              <w:rPr>
-                <w:noProof/>
-                <w:webHidden/>
-              </w:rPr>
-              <w:fldChar w:fldCharType="separate"/>
-            </w:r>
-            <w:r>
-              <w:rPr>
-                <w:noProof/>
-                <w:webHidden/>
-              </w:rPr>
-              <w:t>27</w:t>
-            </w:r>
-            <w:r>
-              <w:rPr>
-                <w:noProof/>
-                <w:webHidden/>
-              </w:rPr>
-              <w:fldChar w:fldCharType="end"/>
-            </w:r>
-          </w:hyperlink>
-        </w:p>
-        <w:p>
-          <w:pPr>
-            <w:pStyle w:val="11"/>
-            <w:tabs>
-              <w:tab w:val="right" w:leader="dot" w:pos="9620"/>
-            </w:tabs>
-            <w:rPr>
-              <w:rFonts w:asciiTheme="minorHAnsi" w:eastAsiaTheme="minorEastAsia" w:hAnsiTheme="minorHAnsi"/>
-              <w:noProof/>
-              <w:sz w:val="22"/>
-              <w:lang w:eastAsia="ru-RU"/>
-            </w:rPr>
-          </w:pPr>
-          <w:hyperlink w:anchor="_Toc139282724" w:history="1">
-            <w:r>
-              <w:rPr>
-                <w:rStyle w:val="a6"/>
-                <w:noProof/>
-                <w:lang w:val="en-US"/>
-              </w:rPr>
-              <w:t>JavaScript programming language</w:t>
-            </w:r>
-            <w:r>
-              <w:rPr>
-                <w:noProof/>
-                <w:webHidden/>
-              </w:rPr>
-              <w:tab/>
-            </w:r>
-            <w:r>
-              <w:rPr>
-                <w:noProof/>
-                <w:webHidden/>
-              </w:rPr>
-              <w:fldChar w:fldCharType="begin"/>
-            </w:r>
-            <w:r>
-              <w:rPr>
-                <w:noProof/>
-                <w:webHidden/>
-              </w:rPr>
-              <w:instrText xml:space="preserve"> PAGEREF _Toc139282724 \h </w:instrText>
+              <w:instrText xml:space="preserve"> PAGEREF _Toc139893272 \h </w:instrText>
             </w:r>
             <w:r>
               <w:rPr>
@@ -702,7 +631,79 @@
               <w:lang w:eastAsia="ru-RU"/>
             </w:rPr>
           </w:pPr>
-          <w:hyperlink w:anchor="_Toc139282725" w:history="1">
+          <w:hyperlink w:anchor="_Toc139893273" w:history="1">
+            <w:r>
+              <w:rPr>
+                <w:rStyle w:val="a6"/>
+                <w:noProof/>
+                <w:lang w:val="en-US"/>
+              </w:rPr>
+              <w:t>JavaScript programming language</w:t>
+            </w:r>
+            <w:r>
+              <w:rPr>
+                <w:noProof/>
+                <w:webHidden/>
+              </w:rPr>
+              <w:tab/>
+            </w:r>
+            <w:r>
+              <w:rPr>
+                <w:noProof/>
+                <w:webHidden/>
+              </w:rPr>
+              <w:fldChar w:fldCharType="begin"/>
+            </w:r>
+            <w:r>
+              <w:rPr>
+                <w:noProof/>
+                <w:webHidden/>
+              </w:rPr>
+              <w:instrText xml:space="preserve"> PAGEREF _Toc139893273 \h </w:instrText>
+            </w:r>
+            <w:r>
+              <w:rPr>
+                <w:noProof/>
+                <w:webHidden/>
+              </w:rPr>
+            </w:r>
+            <w:r>
+              <w:rPr>
+                <w:noProof/>
+                <w:webHidden/>
+              </w:rPr>
+              <w:fldChar w:fldCharType="separate"/>
+            </w:r>
+            <w:r>
+              <w:rPr>
+                <w:noProof/>
+                <w:webHidden/>
+              </w:rPr>
+              <w:t>32</w:t>
+            </w:r>
+            <w:r>
+              <w:rPr>
+                <w:noProof/>
+                <w:webHidden/>
+              </w:rPr>
+              <w:fldChar w:fldCharType="end"/>
+            </w:r>
+          </w:hyperlink>
+        </w:p>
+        <w:p>
+          <w:pPr>
+            <w:pStyle w:val="11"/>
+            <w:tabs>
+              <w:tab w:val="right" w:leader="dot" w:pos="9620"/>
+            </w:tabs>
+            <w:rPr>
+              <w:rFonts w:asciiTheme="minorHAnsi" w:eastAsiaTheme="minorEastAsia" w:hAnsiTheme="minorHAnsi"/>
+              <w:noProof/>
+              <w:sz w:val="22"/>
+              <w:lang w:eastAsia="ru-RU"/>
+            </w:rPr>
+          </w:pPr>
+          <w:hyperlink w:anchor="_Toc139893274" w:history="1">
             <w:r>
               <w:rPr>
                 <w:rStyle w:val="a6"/>
@@ -730,7 +731,7 @@
                 <w:noProof/>
                 <w:webHidden/>
               </w:rPr>
-              <w:instrText xml:space="preserve"> PAGEREF _Toc139282725 \h </w:instrText>
+              <w:instrText xml:space="preserve"> PAGEREF _Toc139893274 \h </w:instrText>
             </w:r>
             <w:r>
               <w:rPr>
@@ -750,7 +751,7 @@
                 <w:noProof/>
                 <w:webHidden/>
               </w:rPr>
-              <w:t>35</w:t>
+              <w:t>38</w:t>
             </w:r>
             <w:r>
               <w:rPr>
@@ -774,14 +775,14 @@
               <w:lang w:eastAsia="ru-RU"/>
             </w:rPr>
           </w:pPr>
-          <w:hyperlink w:anchor="_Toc139282726" w:history="1">
+          <w:hyperlink w:anchor="_Toc139893275" w:history="1">
             <w:r>
               <w:rPr>
                 <w:rStyle w:val="a6"/>
                 <w:noProof/>
                 <w:lang w:val="en-US"/>
               </w:rPr>
-              <w:t>Pythion basics</w:t>
+              <w:t>Python basics</w:t>
             </w:r>
             <w:r>
               <w:rPr>
@@ -802,7 +803,7 @@
                 <w:noProof/>
                 <w:webHidden/>
               </w:rPr>
-              <w:instrText xml:space="preserve"> PAGEREF _Toc139282726 \h </w:instrText>
+              <w:instrText xml:space="preserve"> PAGEREF _Toc139893275 \h </w:instrText>
             </w:r>
             <w:r>
               <w:rPr>
@@ -822,7 +823,7 @@
                 <w:noProof/>
                 <w:webHidden/>
               </w:rPr>
-              <w:t>47</w:t>
+              <w:t>49</w:t>
             </w:r>
             <w:r>
               <w:rPr>
@@ -846,7 +847,7 @@
               <w:lang w:eastAsia="ru-RU"/>
             </w:rPr>
           </w:pPr>
-          <w:hyperlink w:anchor="_Toc139282727" w:history="1">
+          <w:hyperlink w:anchor="_Toc139893276" w:history="1">
             <w:r>
               <w:rPr>
                 <w:rStyle w:val="a6"/>
@@ -874,7 +875,7 @@
                 <w:noProof/>
                 <w:webHidden/>
               </w:rPr>
-              <w:instrText xml:space="preserve"> PAGEREF _Toc139282727 \h </w:instrText>
+              <w:instrText xml:space="preserve"> PAGEREF _Toc139893276 \h </w:instrText>
             </w:r>
             <w:r>
               <w:rPr>
@@ -894,7 +895,7 @@
                 <w:noProof/>
                 <w:webHidden/>
               </w:rPr>
-              <w:t>54</w:t>
+              <w:t>57</w:t>
             </w:r>
             <w:r>
               <w:rPr>
@@ -918,7 +919,7 @@
               <w:lang w:eastAsia="ru-RU"/>
             </w:rPr>
           </w:pPr>
-          <w:hyperlink w:anchor="_Toc139282728" w:history="1">
+          <w:hyperlink w:anchor="_Toc139893277" w:history="1">
             <w:r>
               <w:rPr>
                 <w:rStyle w:val="a6"/>
@@ -946,7 +947,7 @@
                 <w:noProof/>
                 <w:webHidden/>
               </w:rPr>
-              <w:instrText xml:space="preserve"> PAGEREF _Toc139282728 \h </w:instrText>
+              <w:instrText xml:space="preserve"> PAGEREF _Toc139893277 \h </w:instrText>
             </w:r>
             <w:r>
               <w:rPr>
@@ -966,7 +967,7 @@
                 <w:noProof/>
                 <w:webHidden/>
               </w:rPr>
-              <w:t>63</w:t>
+              <w:t>65</w:t>
             </w:r>
             <w:r>
               <w:rPr>
@@ -990,7 +991,7 @@
               <w:lang w:eastAsia="ru-RU"/>
             </w:rPr>
           </w:pPr>
-          <w:hyperlink w:anchor="_Toc139282729" w:history="1">
+          <w:hyperlink w:anchor="_Toc139893278" w:history="1">
             <w:r>
               <w:rPr>
                 <w:rStyle w:val="a6"/>
@@ -1018,7 +1019,7 @@
                 <w:noProof/>
                 <w:webHidden/>
               </w:rPr>
-              <w:instrText xml:space="preserve"> PAGEREF _Toc139282729 \h </w:instrText>
+              <w:instrText xml:space="preserve"> PAGEREF _Toc139893278 \h </w:instrText>
             </w:r>
             <w:r>
               <w:rPr>
@@ -1038,7 +1039,7 @@
                 <w:noProof/>
                 <w:webHidden/>
               </w:rPr>
-              <w:t>64</w:t>
+              <w:t>67</w:t>
             </w:r>
             <w:r>
               <w:rPr>
@@ -1085,6 +1086,8 @@
       <w:r>
         <w:br w:type="page"/>
       </w:r>
+      <w:bookmarkStart w:id="0" w:name="_GoBack"/>
+      <w:bookmarkEnd w:id="0"/>
     </w:p>
     <w:p>
       <w:pPr>
@@ -1093,7 +1096,7 @@
           <w:lang w:val="en-US"/>
         </w:rPr>
       </w:pPr>
-      <w:bookmarkStart w:id="0" w:name="_Toc139282717"/>
+      <w:bookmarkStart w:id="1" w:name="_Toc139893266"/>
       <w:r>
         <w:rPr>
           <w:lang w:val="en-US"/>
@@ -1101,7 +1104,7 @@
         <w:lastRenderedPageBreak/>
         <w:t>Introduction</w:t>
       </w:r>
-      <w:bookmarkEnd w:id="0"/>
+      <w:bookmarkEnd w:id="1"/>
     </w:p>
     <w:p>
       <w:pPr>
@@ -1365,14 +1368,14 @@
           <w:lang w:val="en-US"/>
         </w:rPr>
       </w:pPr>
-      <w:bookmarkStart w:id="1" w:name="_Toc139282718"/>
+      <w:bookmarkStart w:id="2" w:name="_Toc139893267"/>
       <w:r>
         <w:rPr>
           <w:lang w:val="en-US"/>
         </w:rPr>
         <w:t>Main Stages of Web Development</w:t>
       </w:r>
-      <w:bookmarkEnd w:id="1"/>
+      <w:bookmarkEnd w:id="2"/>
     </w:p>
     <w:p>
       <w:pPr>
@@ -3134,7 +3137,7 @@
       <w:pPr>
         <w:pStyle w:val="1"/>
       </w:pPr>
-      <w:bookmarkStart w:id="2" w:name="_Toc139282719"/>
+      <w:bookmarkStart w:id="3" w:name="_Toc139893268"/>
       <w:proofErr w:type="spellStart"/>
       <w:r>
         <w:t>Code</w:t>
@@ -3147,7 +3150,7 @@
       <w:r>
         <w:t>Editor</w:t>
       </w:r>
-      <w:bookmarkEnd w:id="2"/>
+      <w:bookmarkEnd w:id="3"/>
       <w:proofErr w:type="spellEnd"/>
     </w:p>
     <w:p>
@@ -3941,7 +3944,7 @@
           <w:lang w:val="en-US"/>
         </w:rPr>
       </w:pPr>
-      <w:bookmarkStart w:id="3" w:name="_Toc139282720"/>
+      <w:bookmarkStart w:id="4" w:name="_Toc139893269"/>
       <w:proofErr w:type="spellStart"/>
       <w:r>
         <w:rPr>
@@ -3949,7 +3952,7 @@
         </w:rPr>
         <w:t>Git</w:t>
       </w:r>
-      <w:bookmarkEnd w:id="3"/>
+      <w:bookmarkEnd w:id="4"/>
       <w:proofErr w:type="spellEnd"/>
     </w:p>
     <w:p>
@@ -8284,14 +8287,14 @@
           <w:lang w:val="en-US"/>
         </w:rPr>
       </w:pPr>
-      <w:bookmarkStart w:id="4" w:name="_Toc139282721"/>
+      <w:bookmarkStart w:id="5" w:name="_Toc139893270"/>
       <w:r>
         <w:rPr>
           <w:lang w:val="en-US"/>
         </w:rPr>
         <w:t>HTML</w:t>
       </w:r>
-      <w:bookmarkEnd w:id="4"/>
+      <w:bookmarkEnd w:id="5"/>
     </w:p>
     <w:p>
       <w:pPr>
@@ -20350,8 +20353,6 @@
         </w:rPr>
         <w:t>&lt;/main&gt;</w:t>
       </w:r>
-      <w:bookmarkStart w:id="5" w:name="_GoBack"/>
-      <w:bookmarkEnd w:id="5"/>
     </w:p>
     <w:p>
       <w:pPr>
@@ -20680,7 +20681,7 @@
           <w:lang w:val="en-US"/>
         </w:rPr>
       </w:pPr>
-      <w:bookmarkStart w:id="6" w:name="_Toc139282722"/>
+      <w:bookmarkStart w:id="6" w:name="_Toc139893271"/>
       <w:r>
         <w:rPr>
           <w:lang w:val="en-US"/>
@@ -37194,7 +37195,7 @@
           <w:lang w:val="en-US"/>
         </w:rPr>
       </w:pPr>
-      <w:bookmarkStart w:id="7" w:name="_Toc139282723"/>
+      <w:bookmarkStart w:id="7" w:name="_Toc139893272"/>
       <w:r>
         <w:rPr>
           <w:lang w:val="en-US"/>
@@ -38757,7 +38758,7 @@
           <w:lang w:val="en-US"/>
         </w:rPr>
       </w:pPr>
-      <w:bookmarkStart w:id="8" w:name="_Toc139282724"/>
+      <w:bookmarkStart w:id="8" w:name="_Toc139893273"/>
       <w:r>
         <w:rPr>
           <w:lang w:val="en-US"/>
@@ -42081,7 +42082,7 @@
           <w:lang w:val="en-US"/>
         </w:rPr>
       </w:pPr>
-      <w:bookmarkStart w:id="9" w:name="_Toc139282725"/>
+      <w:bookmarkStart w:id="9" w:name="_Toc139893274"/>
       <w:r>
         <w:rPr>
           <w:lang w:val="en-US"/>
@@ -48867,12 +48868,18 @@
           <w:lang w:val="en-US"/>
         </w:rPr>
       </w:pPr>
-      <w:bookmarkStart w:id="10" w:name="_Toc139282726"/>
-      <w:r>
-        <w:rPr>
-          <w:lang w:val="en-US"/>
-        </w:rPr>
-        <w:t>Pythion basics</w:t>
+      <w:bookmarkStart w:id="10" w:name="_Toc139893275"/>
+      <w:r>
+        <w:rPr>
+          <w:lang w:val="en-US"/>
+        </w:rPr>
+        <w:t>Pyth</w:t>
+      </w:r>
+      <w:r>
+        <w:rPr>
+          <w:lang w:val="en-US"/>
+        </w:rPr>
+        <w:t>on basics</w:t>
       </w:r>
       <w:bookmarkEnd w:id="10"/>
     </w:p>
@@ -49643,30 +49650,14 @@
     <w:p>
       <w:pPr>
         <w:rPr>
-          <w:color w:val="333333"/>
-          <w:lang w:val="en-US"/>
-        </w:rPr>
-      </w:pPr>
-      <w:r>
-        <w:rPr>
-          <w:color w:val="333333"/>
-          <w:lang w:val="en-US"/>
-        </w:rPr>
-        <w:t xml:space="preserve">Python has a very large developer community. There are various libraries </w:t>
-      </w:r>
-      <w:r>
-        <w:rPr>
-          <w:color w:val="333333"/>
-          <w:lang w:val="en-US"/>
-        </w:rPr>
-        <w:t>and modules available in Python</w:t>
-      </w:r>
-      <w:r>
-        <w:rPr>
-          <w:color w:val="333333"/>
-          <w:lang w:val="en-US"/>
-        </w:rPr>
-        <w:t>:</w:t>
+          <w:lang w:val="en-US"/>
+        </w:rPr>
+      </w:pPr>
+      <w:r>
+        <w:rPr>
+          <w:lang w:val="en-US"/>
+        </w:rPr>
+        <w:t>Python has a very large developer community. There are various libraries and modules available in Python:</w:t>
       </w:r>
     </w:p>
     <w:p>
@@ -49749,13 +49740,11 @@
     <w:p>
       <w:pPr>
         <w:rPr>
-          <w:color w:val="333333"/>
-          <w:lang w:val="en-US"/>
-        </w:rPr>
-      </w:pPr>
-      <w:r>
-        <w:rPr>
-          <w:color w:val="333333"/>
+          <w:lang w:val="en-US"/>
+        </w:rPr>
+      </w:pPr>
+      <w:r>
+        <w:rPr>
           <w:lang w:val="en-US"/>
         </w:rPr>
         <w:t xml:space="preserve">Python code is easy to read and easy to understand. It does not contain a lot of syntax </w:t>
@@ -49763,7 +49752,6 @@
       <w:proofErr w:type="gramStart"/>
       <w:r>
         <w:rPr>
-          <w:color w:val="333333"/>
           <w:lang w:val="en-US"/>
         </w:rPr>
         <w:t>like</w:t>
@@ -49771,94 +49759,9 @@
       <w:proofErr w:type="gramEnd"/>
       <w:r>
         <w:rPr>
-          <w:color w:val="333333"/>
-          <w:lang w:val="en-US"/>
-        </w:rPr>
-        <w:t xml:space="preserve"> Java does. Python uses </w:t>
-      </w:r>
-      <w:r>
-        <w:rPr>
-          <w:color w:val="333333"/>
-          <w:lang w:val="en-US"/>
-        </w:rPr>
-        <w:t>tabulation</w:t>
-      </w:r>
-      <w:r>
-        <w:rPr>
-          <w:color w:val="333333"/>
-          <w:lang w:val="en-US"/>
-        </w:rPr>
-        <w:t xml:space="preserve"> to manage blocks of code, which is why </w:t>
-      </w:r>
-      <w:r>
-        <w:rPr>
-          <w:color w:val="333333"/>
-          <w:lang w:val="en-US"/>
-        </w:rPr>
-        <w:t>margins are</w:t>
-      </w:r>
-      <w:r>
-        <w:rPr>
-          <w:color w:val="333333"/>
-          <w:lang w:val="en-US"/>
-        </w:rPr>
-        <w:t xml:space="preserve"> </w:t>
-      </w:r>
-      <w:r>
-        <w:rPr>
-          <w:color w:val="333333"/>
-          <w:lang w:val="en-US"/>
-        </w:rPr>
-        <w:t>important</w:t>
-      </w:r>
-      <w:r>
-        <w:rPr>
-          <w:color w:val="333333"/>
-          <w:lang w:val="en-US"/>
-        </w:rPr>
-        <w:t xml:space="preserve"> part of Python programming. </w:t>
-      </w:r>
-      <w:r>
-        <w:rPr>
-          <w:color w:val="333333"/>
-          <w:lang w:val="en-US"/>
-        </w:rPr>
-        <w:t>T</w:t>
-      </w:r>
-      <w:r>
-        <w:rPr>
-          <w:color w:val="333333"/>
-          <w:lang w:val="en-US"/>
-        </w:rPr>
-        <w:t>abulation</w:t>
-      </w:r>
-      <w:r>
-        <w:rPr>
-          <w:color w:val="333333"/>
-          <w:lang w:val="en-US"/>
-        </w:rPr>
-        <w:t xml:space="preserve"> makes the code easy to read. The Python syntax is quite </w:t>
-      </w:r>
-      <w:r>
-        <w:rPr>
-          <w:color w:val="333333"/>
-          <w:lang w:val="en-US"/>
-        </w:rPr>
-        <w:t>brief</w:t>
-      </w:r>
-      <w:r>
-        <w:rPr>
-          <w:color w:val="333333"/>
-          <w:lang w:val="en-US"/>
-        </w:rPr>
-        <w:t xml:space="preserve">. </w:t>
-      </w:r>
-      <w:r>
-        <w:rPr>
-          <w:color w:val="333333"/>
-          <w:lang w:val="en-US"/>
-        </w:rPr>
-        <w:t>It helps beginners to quickly learn the basics of this language with less mental stress and quickly learn topics that are more complex.</w:t>
+          <w:lang w:val="en-US"/>
+        </w:rPr>
+        <w:t xml:space="preserve"> Java does. Python uses tabulation to manage blocks of code, which is why margins are important part of Python programming. Tabulation makes the code easy to read. The Python syntax is quite brief. It helps beginners to quickly learn the basics of this language with less mental stress and quickly learn topics that are more complex.</w:t>
       </w:r>
     </w:p>
     <w:p>
@@ -49879,23 +49782,14 @@
     <w:p>
       <w:pPr>
         <w:rPr>
-          <w:color w:val="333333"/>
-          <w:lang w:val="en-US"/>
-        </w:rPr>
-      </w:pPr>
-      <w:r>
-        <w:rPr>
-          <w:color w:val="333333"/>
-          <w:lang w:val="en-US"/>
-        </w:rPr>
-        <w:t xml:space="preserve">Python has the power of object-oriented programming (OOP). </w:t>
-      </w:r>
-      <w:r>
-        <w:rPr>
-          <w:color w:val="333333"/>
-          <w:lang w:val="en-US"/>
-        </w:rPr>
-        <w:t>However, we can write a program without defining any classes.</w:t>
+          <w:lang w:val="en-US"/>
+        </w:rPr>
+      </w:pPr>
+      <w:r>
+        <w:rPr>
+          <w:lang w:val="en-US"/>
+        </w:rPr>
+        <w:t>Python has the power of object-oriented programming (OOP). However, we can write a program without defining any classes.</w:t>
       </w:r>
     </w:p>
     <w:p>
@@ -49916,13 +49810,11 @@
     <w:p>
       <w:pPr>
         <w:rPr>
-          <w:color w:val="333333"/>
-          <w:lang w:val="en-US"/>
-        </w:rPr>
-      </w:pPr>
-      <w:r>
-        <w:rPr>
-          <w:color w:val="333333"/>
+          <w:lang w:val="en-US"/>
+        </w:rPr>
+      </w:pPr>
+      <w:r>
+        <w:rPr>
           <w:lang w:val="en-US"/>
         </w:rPr>
         <w:lastRenderedPageBreak/>
@@ -49931,7 +49823,6 @@
       <w:proofErr w:type="gramStart"/>
       <w:r>
         <w:rPr>
-          <w:color w:val="333333"/>
           <w:lang w:val="en-US"/>
         </w:rPr>
         <w:t>can be run</w:t>
@@ -49939,31 +49830,9 @@
       <w:proofErr w:type="gramEnd"/>
       <w:r>
         <w:rPr>
-          <w:color w:val="333333"/>
-          <w:lang w:val="en-US"/>
-        </w:rPr>
-        <w:t xml:space="preserve"> on any operating system. All you need to do is copy and paste</w:t>
-      </w:r>
-      <w:r>
-        <w:rPr>
-          <w:color w:val="333333"/>
-          <w:lang w:val="en-US"/>
-        </w:rPr>
-        <w:t xml:space="preserve"> </w:t>
-      </w:r>
-      <w:r>
-        <w:rPr>
-          <w:color w:val="333333"/>
-          <w:lang w:val="en-US"/>
-        </w:rPr>
-        <w:t>the code</w:t>
-      </w:r>
-      <w:r>
-        <w:rPr>
-          <w:color w:val="333333"/>
-          <w:lang w:val="en-US"/>
-        </w:rPr>
-        <w:t>.</w:t>
+          <w:lang w:val="en-US"/>
+        </w:rPr>
+        <w:t xml:space="preserve"> on any operating system. All you need to do is copy and paste the code.</w:t>
       </w:r>
     </w:p>
     <w:p>
@@ -50233,28 +50102,18 @@
     <w:p>
       <w:pPr>
         <w:rPr>
-          <w:color w:val="333333"/>
-          <w:lang w:val="en-US"/>
-        </w:rPr>
-      </w:pPr>
-      <w:r>
-        <w:rPr>
-          <w:color w:val="333333"/>
-          <w:lang w:val="en-US"/>
-        </w:rPr>
-        <w:t>Go to the official site</w:t>
-      </w:r>
-      <w:r>
-        <w:rPr>
-          <w:color w:val="333333"/>
-          <w:lang w:val="en-US"/>
-        </w:rPr>
-        <w:t xml:space="preserve"> </w:t>
+          <w:lang w:val="en-US"/>
+        </w:rPr>
+      </w:pPr>
+      <w:r>
+        <w:rPr>
+          <w:lang w:val="en-US"/>
+        </w:rPr>
+        <w:t xml:space="preserve">Go to the official site </w:t>
       </w:r>
       <w:hyperlink r:id="rId41" w:history="1">
         <w:r>
           <w:rPr>
-            <w:color w:val="333333"/>
             <w:lang w:val="en-US"/>
           </w:rPr>
           <w:t>http://python.org</w:t>
@@ -50262,17 +50121,9 @@
       </w:hyperlink>
       <w:r>
         <w:rPr>
-          <w:color w:val="333333"/>
-          <w:lang w:val="en-US"/>
-        </w:rPr>
-        <w:t>, download and install the latest version of Python on your computer (today it is 3.10.3). During installation, check the item "Add Python 3.10 to PATH"</w:t>
-      </w:r>
-      <w:r>
-        <w:rPr>
-          <w:color w:val="333333"/>
-          <w:lang w:val="en-US"/>
-        </w:rPr>
-        <w:t>.</w:t>
+          <w:lang w:val="en-US"/>
+        </w:rPr>
+        <w:t>, download and install the latest version of Python on your computer (today it is 3.10.3). During installation, check the item "Add Python 3.10 to PATH".</w:t>
       </w:r>
     </w:p>
     <w:p>
@@ -52095,7 +51946,7 @@
           <w:lang w:val="en-US"/>
         </w:rPr>
       </w:pPr>
-      <w:bookmarkStart w:id="11" w:name="_Toc139282727"/>
+      <w:bookmarkStart w:id="11" w:name="_Toc139893276"/>
       <w:r>
         <w:rPr>
           <w:lang w:val="en-US"/>
@@ -55291,7 +55142,7 @@
           <w:lang w:val="en-US"/>
         </w:rPr>
       </w:pPr>
-      <w:bookmarkStart w:id="12" w:name="_Toc139282728"/>
+      <w:bookmarkStart w:id="12" w:name="_Toc139893277"/>
       <w:r>
         <w:rPr>
           <w:lang w:val="en-US"/>
@@ -55732,7 +55583,7 @@
           <w:lang w:val="en-US"/>
         </w:rPr>
       </w:pPr>
-      <w:bookmarkStart w:id="13" w:name="_Toc139282729"/>
+      <w:bookmarkStart w:id="13" w:name="_Toc139893278"/>
       <w:r>
         <w:rPr>
           <w:lang w:val="en-US"/>
@@ -60967,7 +60818,7 @@
 </file>
 
 <file path=customXml/itemProps1.xml><?xml version="1.0" encoding="utf-8"?>
-<ds:datastoreItem xmlns:ds="http://schemas.openxmlformats.org/officeDocument/2006/customXml" ds:itemID="{9F030D8F-7290-41EB-A142-7194585043BA}">
+<ds:datastoreItem xmlns:ds="http://schemas.openxmlformats.org/officeDocument/2006/customXml" ds:itemID="{39E522D6-6B6D-4170-A574-9C4FD30A973F}">
   <ds:schemaRefs>
     <ds:schemaRef ds:uri="http://schemas.openxmlformats.org/officeDocument/2006/bibliography"/>
   </ds:schemaRefs>

</xml_diff>